<commit_message>
Add mascot and younger learner angle to submission materials
Weave Count Rusty von Risc-V into abstract, Section 2 (new
character-driven engagement differentiator), and Section 4
(younger learners / career-changers in target audience).
Regenerate docx and PDF — still 2 A4 pages, 229 words.

Co-Contributed-By: Claude Opus 4.6 <noreply@anthropic.com>
</commit_message>
<xml_diff>
--- a/submission_europe_2026/files/RISCVML-Summit-Europe-2026-Submission.docx
+++ b/submission_europe_2026/files/RISCVML-Summit-Europe-2026-Submission.docx
@@ -76,7 +76,7 @@
         <w:t xml:space="preserve">The rapid deployment of RISC-V in embedded systems, IoT, and edge AI has outpaced developer education: most existing tutorials target C/C++ and cover only basic microcontroller tasks, leaving a gap for engineers who need to build machine-learning-capable systems with modern toolchains. RISCVML addresses this gap with a structured, Rust-first curriculum spanning 172 chapters across seven modules, progressing from entry-level hardware to on-device ML inference.
 The curriculum uses commercially available Espressif RISC-V SoCs as its teaching platform: the ESP32-C3 (single-core, BLE 5.0, ~€3) and ESP32-C6 (Wi-Fi 6, Thread/Matter, ~€4) introduce embedded Rust fundamentals — GPIO, sensors, power management, and wireless protocols. The ESP32-P4 (dual-core 400 MHz, AI extensions, 128-bit vector ISA, ~€25 dev board) anchors an advanced module covering its ISP camera pipeline, hardware-accelerated 2D rendering, H.264 video encoding, DMA orchestration, and vector-accelerated ML inference.
 These subsystems converge in a real-world capstone: an on-device bird-detection pipeline that captures frames via MIPI-CSI, runs quantized object detection through esp-dl, drives pan/tilt servos for tracking, and records H.264 video — all orchestrated in async Rust with ESP-IDF drivers integrated via FFI where hardware support requires it.
-By pairing Rust’s memory-safety guarantees with production-ready toolchains (esp-hal, esp-idf-hal) on affordable, widely available hardware, RISCVML lowers the barrier for engineers, students, and hobbyists entering the RISC-V ecosystem — directly supporting Europe’s push for open-standard, sovereign silicon literacy.</w:t>
+By pairing Rust’s memory-safety guarantees with production-ready toolchains (esp-hal, esp-idf-hal) on affordable hardware, and using a character-driven mascot to make complex terminology visually approachable for younger learners, RISCVML lowers the barrier for the next generation of RISC-V developers — supporting Europe’s push for open-standard, sovereign silicon literacy.</w:t>
       </w:r>
     </w:p>
     <w:p>
@@ -330,7 +330,7 @@
           <w:sz w:val="19"/>
           <w:szCs w:val="19"/>
         </w:rPr>
-        <w:t xml:space="preserve">The RISC-V ecosystem faces an asymmetric growth challenge: hardware availability has scaled rapidly — over 20 billion cores projected by 2025 — but developer education has not kept pace. Industry surveys consistently identify the software ecosystem as the primary barrier to RISC-V adoption. RISCVML addresses this with three differentiators:</w:t>
+        <w:t xml:space="preserve">The RISC-V ecosystem faces an asymmetric growth challenge: hardware availability has scaled rapidly — over 20 billion cores projected by 2025 — but developer education has not kept pace. Industry surveys consistently identify the software ecosystem as the primary barrier to RISC-V adoption. RISCVML addresses this with four differentiators:</w:t>
       </w:r>
     </w:p>
     <w:p>
@@ -428,6 +428,37 @@
     </w:p>
     <w:p>
       <w:pPr>
+        <w:spacing w:after="60" w:line="260"/>
+        <w:ind w:firstLine="280"/>
+        <w:jc w:val="both"/>
+      </w:pPr>
+      <w:r>
+        <w:rPr>
+          <w:rFonts w:ascii="Times New Roman" w:cs="Times New Roman" w:eastAsia="Times New Roman" w:hAnsi="Times New Roman"/>
+          <w:b/>
+          <w:bCs/>
+          <w:i w:val="false"/>
+          <w:iCs w:val="false"/>
+          <w:sz w:val="19"/>
+          <w:szCs w:val="19"/>
+        </w:rPr>
+        <w:t xml:space="preserve">Character-driven engagement: </w:t>
+      </w:r>
+      <w:r>
+        <w:rPr>
+          <w:rFonts w:ascii="Times New Roman" w:cs="Times New Roman" w:eastAsia="Times New Roman" w:hAnsi="Times New Roman"/>
+          <w:b w:val="false"/>
+          <w:bCs w:val="false"/>
+          <w:i w:val="false"/>
+          <w:iCs w:val="false"/>
+          <w:sz w:val="19"/>
+          <w:szCs w:val="19"/>
+        </w:rPr>
+        <w:t xml:space="preserve">The platform’s mascot, Count Rusty von Risc-V (“Rusty-V”), embodies the technology stack — a Rust crab body, RISC-V chip chest, ML neural-network brain dome — making complex terminology visually approachable for younger learners and career-changers entering the ecosystem.</w:t>
+      </w:r>
+    </w:p>
+    <w:p>
+      <w:pPr>
         <w:spacing w:after="80" w:before="160"/>
         <w:jc w:val="center"/>
       </w:pPr>
@@ -483,7 +514,7 @@
           <w:sz w:val="19"/>
           <w:szCs w:val="19"/>
         </w:rPr>
-        <w:t xml:space="preserve">The primary audiences are: embedded engineers evaluating ARM-to-RISC-V transition with Rust; university educators seeking structured RISC-V coursework on affordable hardware; IoT/LoRa hobbyists wanting guided RISC-V learning paths; and ecosystem companies interested in educational partnerships or curriculum licensing.</w:t>
+        <w:t xml:space="preserve">The primary audiences are: embedded engineers evaluating ARM-to-RISC-V transition with Rust; university educators seeking structured RISC-V coursework on affordable hardware; IoT/LoRa hobbyists wanting guided RISC-V learning paths; younger learners and career-changers drawn in by the platform’s character-driven, visually engaging approach; and ecosystem companies interested in educational partnerships or curriculum licensing.</w:t>
       </w:r>
     </w:p>
     <w:p>

</xml_diff>

<commit_message>
Trim abstract and description to fit portal word counter
Portal splits on hyphens/slashes, inflating word count. Removed
hyphens from compound terms and tightened prose. Abstract now
206 portal-words, description 237 — both under 250 limit.
Added short description for context to abstract markdown file.

Co-Contributed-By: Claude Opus 4.6 <noreply@anthropic.com>
</commit_message>
<xml_diff>
--- a/submission_europe_2026/files/RISCVML-Summit-Europe-2026-Submission.docx
+++ b/submission_europe_2026/files/RISCVML-Summit-Europe-2026-Submission.docx
@@ -73,10 +73,10 @@
           <w:sz w:val="17"/>
           <w:szCs w:val="17"/>
         </w:rPr>
-        <w:t xml:space="preserve">The rapid deployment of RISC-V in embedded systems, IoT, and edge AI has outpaced developer education: most existing tutorials target C/C++ and cover only basic microcontroller tasks, leaving a gap for engineers who need to build machine-learning-capable systems with modern toolchains. RISCVML addresses this gap with a structured, Rust-first curriculum spanning 172 chapters across seven modules, progressing from entry-level hardware to on-device ML inference.
-The curriculum uses commercially available Espressif RISC-V SoCs as its teaching platform: the ESP32-C3 (single-core, BLE 5.0, ~€3) and ESP32-C6 (Wi-Fi 6, Thread/Matter, ~€4) introduce embedded Rust fundamentals — GPIO, sensors, power management, and wireless protocols. The ESP32-P4 (dual-core 400 MHz, AI extensions, 128-bit vector ISA, ~€25 dev board) anchors an advanced module covering its ISP camera pipeline, hardware-accelerated 2D rendering, H.264 video encoding, DMA orchestration, and vector-accelerated ML inference.
-These subsystems converge in a real-world capstone: an on-device bird-detection pipeline that captures frames via MIPI-CSI, runs quantized object detection through esp-dl, drives pan/tilt servos for tracking, and records H.264 video — all orchestrated in async Rust with ESP-IDF drivers integrated via FFI where hardware support requires it.
-By pairing Rust’s memory-safety guarantees with production-ready toolchains (esp-hal, esp-idf-hal) on affordable hardware, and using a character-driven mascot to make complex terminology visually approachable for younger learners, RISCVML lowers the barrier for the next generation of RISC-V developers — supporting Europe’s push for open-standard, sovereign silicon literacy.</w:t>
+        <w:t xml:space="preserve">RISC-V deployment in embedded systems, IoT, and edge AI has outpaced developer education: most tutorials target C/C++ and cover only basic microcontroller tasks, leaving a gap for building ML systems with modern toolchains. RISCVML addresses this with a Rust curriculum spanning 172 chapters across seven modules, from beginner hardware to on-device ML inference.
+The curriculum uses Espressif RISC-V SoCs: the ESP32-C3 (BLE 5.0, ~€3) and ESP32-C6 (Wi-Fi 6, Thread/Matter, ~€4) introduce Rust fundamentals — GPIO, sensors, power management, and wireless protocols. The ESP32-P4 (dual core 400 MHz, AI extensions, 128 bit vector ISA, ~€25) anchors an advanced module: ISP camera pipeline, hardware accelerated 2D rendering, H.264 encoding, DMA orchestration, and vector accelerated ML inference.
+These converge in a capstone: a bird detection pipeline capturing MIPI-CSI frames, running quantized detection through esp-dl, driving pan/tilt servos, and recording H.264 video — all in async Rust with ESP-IDF drivers via FFI.
+By pairing Rust memory safety with production toolchains (esp-hal, esp-idf-hal) on affordable hardware, and using a mascot to make complex terminology approachable for younger learners, RISCVML lowers the barrier for the next generation of RISC-V developers — supporting Europe’s push for sovereign silicon literacy.</w:t>
       </w:r>
     </w:p>
     <w:p>

</xml_diff>